<commit_message>
progress on rates writeup
</commit_message>
<xml_diff>
--- a/docs/urdb_rates_notes.docx
+++ b/docs/urdb_rates_notes.docx
@@ -31,7 +31,23 @@
     </w:p>
     <w:p>
       <w:r>
-        <w:t xml:space="preserve">Complex utility rate tariff structures in dWind/dSolar are modeled using rate data from the Utility Rate Database (URDB). </w:t>
+        <w:t xml:space="preserve">Complex utility rate tariff structures in </w:t>
+      </w:r>
+      <w:proofErr w:type="spellStart"/>
+      <w:r>
+        <w:t>dWind</w:t>
+      </w:r>
+      <w:proofErr w:type="spellEnd"/>
+      <w:r>
+        <w:t>/</w:t>
+      </w:r>
+      <w:proofErr w:type="spellStart"/>
+      <w:r>
+        <w:t>dSolar</w:t>
+      </w:r>
+      <w:proofErr w:type="spellEnd"/>
+      <w:r>
+        <w:t xml:space="preserve"> are modeled using rate data from the Utility Rate Database (URDB). </w:t>
       </w:r>
       <w:r>
         <w:t xml:space="preserve">Rate structures in the URDB provide </w:t>
@@ -106,6 +122,9 @@
     </w:p>
     <w:p>
       <w:r>
+        <w:rPr>
+          <w:noProof/>
+        </w:rPr>
         <w:drawing>
           <wp:inline distT="0" distB="0" distL="0" distR="0" wp14:anchorId="4040B99A" wp14:editId="0E1D18E6">
             <wp:extent cx="5476240" cy="3454400"/>
@@ -213,7 +232,15 @@
         <w:t xml:space="preserve">This multiplicity of utility rates </w:t>
       </w:r>
       <w:r>
-        <w:t>for a given location poses a challenge for using URDB rates in the dWind model because</w:t>
+        <w:t xml:space="preserve">for a given location poses a challenge for using URDB rates in the </w:t>
+      </w:r>
+      <w:proofErr w:type="spellStart"/>
+      <w:r>
+        <w:t>dWind</w:t>
+      </w:r>
+      <w:proofErr w:type="spellEnd"/>
+      <w:r>
+        <w:t xml:space="preserve"> model because</w:t>
       </w:r>
       <w:r>
         <w:t>, within the model,</w:t>
@@ -222,7 +249,15 @@
         <w:t xml:space="preserve"> a single rate must be assigned to each customer type. </w:t>
       </w:r>
       <w:r>
-        <w:t xml:space="preserve">Because the customer types in each dWind model run are generated stochastically, it is not feasible to predetermine the rate that should be assigned to each customer. </w:t>
+        <w:t xml:space="preserve">Because the customer types in each </w:t>
+      </w:r>
+      <w:proofErr w:type="spellStart"/>
+      <w:r>
+        <w:t>dWind</w:t>
+      </w:r>
+      <w:proofErr w:type="spellEnd"/>
+      <w:r>
+        <w:t xml:space="preserve"> model run are generated stochastically, it is not feasible to predetermine the rate that should be assigned to each customer. </w:t>
       </w:r>
       <w:r>
         <w:t>Therefore, where</w:t>
@@ -297,7 +332,15 @@
         <w:t xml:space="preserve"> type in a model run</w:t>
       </w:r>
       <w:r>
-        <w:t xml:space="preserve">, the dWind model uses </w:t>
+        <w:t xml:space="preserve">, the </w:t>
+      </w:r>
+      <w:proofErr w:type="spellStart"/>
+      <w:r>
+        <w:t>dWind</w:t>
+      </w:r>
+      <w:proofErr w:type="spellEnd"/>
+      <w:r>
+        <w:t xml:space="preserve"> model uses </w:t>
       </w:r>
       <w:r>
         <w:t xml:space="preserve">only a subset of rate data from the URDB. </w:t>
@@ -408,7 +451,15 @@
         <w:t xml:space="preserve"> </w:t>
       </w:r>
       <w:r>
-        <w:t>Together, the rate type and range of applicable demand levels provide a basis for automating the selection of an applicable rate for customers in the dWind model corresponding to these utility areas.</w:t>
+        <w:t xml:space="preserve">Together, the rate type and range of applicable demand levels provide a basis for automating the selection of an applicable rate for customers in the </w:t>
+      </w:r>
+      <w:proofErr w:type="spellStart"/>
+      <w:r>
+        <w:t>dWind</w:t>
+      </w:r>
+      <w:proofErr w:type="spellEnd"/>
+      <w:r>
+        <w:t xml:space="preserve"> model corresponding to these utility areas.</w:t>
       </w:r>
     </w:p>
     <w:p/>
@@ -465,10 +516,26 @@
         <w:t xml:space="preserve"> from the </w:t>
       </w:r>
       <w:r>
-        <w:t xml:space="preserve">URDB for use in the dWind model. Together, these rates </w:t>
-      </w:r>
-      <w:r>
-        <w:t>approximately 80 percent of residential and commercial customers and load in the US. Figure 2 shows the geographic coverage of the two combined subsets of rates extracted from the URDB for use in the dWind model.</w:t>
+        <w:t xml:space="preserve">URDB for use in the </w:t>
+      </w:r>
+      <w:proofErr w:type="spellStart"/>
+      <w:r>
+        <w:t>dWind</w:t>
+      </w:r>
+      <w:proofErr w:type="spellEnd"/>
+      <w:r>
+        <w:t xml:space="preserve"> model. Together, these rates </w:t>
+      </w:r>
+      <w:r>
+        <w:t xml:space="preserve">approximately 80 percent of residential and commercial customers and load in the US. Figure 2 shows the geographic coverage of the two combined subsets of rates extracted from the URDB for use in the </w:t>
+      </w:r>
+      <w:proofErr w:type="spellStart"/>
+      <w:r>
+        <w:t>dWind</w:t>
+      </w:r>
+      <w:proofErr w:type="spellEnd"/>
+      <w:r>
+        <w:t xml:space="preserve"> model.</w:t>
       </w:r>
       <w:r>
         <w:t xml:space="preserve"> For </w:t>
@@ -486,112 +553,24 @@
         <w:t xml:space="preserve"> coverage, we developed a backfilling methodology, as described in the next section.</w:t>
       </w:r>
     </w:p>
-    <w:p/>
-    <w:p>
-      <w:r>
-        <w:t xml:space="preserve">It is notable that the URDB rates </w:t>
-      </w:r>
-      <w:r>
-        <w:t xml:space="preserve">extracted for use </w:t>
-      </w:r>
-      <w:r>
-        <w:t>in the dWind model represent only residentia</w:t>
-      </w:r>
-      <w:r>
-        <w:t>l and commercial sector rates</w:t>
-      </w:r>
-      <w:r>
-        <w:t xml:space="preserve">. </w:t>
-      </w:r>
-      <w:r>
-        <w:t>Although t</w:t>
-      </w:r>
-      <w:r>
-        <w:t xml:space="preserve">he </w:t>
-      </w:r>
-      <w:r>
-        <w:t>URDB includes</w:t>
-      </w:r>
-      <w:r>
-        <w:t xml:space="preserve"> industrial rates, these have not been included in the model at this time because the manual review effort that yielded the first set of rates used in the model was actually performed for a different NREL project. That project was focused on determining breakeven prices for solar photovoltaics (</w:t>
-      </w:r>
-      <w:commentRangeStart w:id="0"/>
+    <w:p>
+      <w:pPr>
+        <w:keepNext/>
+      </w:pPr>
       <w:r>
         <w:rPr>
           <w:highlight w:val="yellow"/>
         </w:rPr>
-        <w:t>Davidson et al., forthcoming</w:t>
-      </w:r>
-      <w:commentRangeEnd w:id="0"/>
-      <w:r>
-        <w:rPr>
-          <w:rStyle w:val="CommentReference"/>
-        </w:rPr>
-        <w:commentReference w:id="0"/>
-      </w:r>
-      <w:r>
-        <w:t xml:space="preserve">) for the commercial and residential sectors, and due to the labor-intensive effort of reviewing source tariff sheets, focused only on rates for those sectors. In compiling the second set of </w:t>
-      </w:r>
-      <w:r>
-        <w:t xml:space="preserve">singular </w:t>
-      </w:r>
-      <w:r>
-        <w:t xml:space="preserve">rates, we decided to continue to </w:t>
-      </w:r>
-      <w:r>
-        <w:t>limit our collection to</w:t>
-      </w:r>
-      <w:r>
-        <w:t xml:space="preserve"> residential and commercial rates for </w:t>
-      </w:r>
-      <w:r>
-        <w:t>consistency</w:t>
-      </w:r>
-      <w:r>
-        <w:t xml:space="preserve">. </w:t>
-      </w:r>
-      <w:r>
-        <w:t xml:space="preserve">Because industrial rates are not included in the dWind model, we use commercial rates to assess the economics of distributed wind for industrial customers. </w:t>
-      </w:r>
-      <w:r>
-        <w:t xml:space="preserve">In the future, it would be possible to incorporate industrial rates </w:t>
-      </w:r>
-      <w:r>
-        <w:t xml:space="preserve">from the URDB </w:t>
-      </w:r>
-      <w:r>
-        <w:t xml:space="preserve">into the dWind model, contingent on sufficient funding to perform the labor intensive review </w:t>
-      </w:r>
-      <w:r>
-        <w:t>needed to</w:t>
-      </w:r>
-      <w:r>
-        <w:t xml:space="preserve"> determine their applicability to different demand levels.</w:t>
-      </w:r>
-    </w:p>
-    <w:p/>
-    <w:p>
-      <w:r>
-        <w:t xml:space="preserve">It is also important to note that the utility rates extracted from the URDB for use in the dWind model represent a snapshot of real world rate structures, as of the time they were downloaded (December 2014). </w:t>
-      </w:r>
-      <w:r>
-        <w:t xml:space="preserve">Currently, we have no short-term plans to update the rates used within the model due to the time consuming nature of reviewing new rate structures and the computational complexity of integrating them into the model; however, future updates to the rates used in the model are possible given sufficient </w:t>
-      </w:r>
-      <w:r>
-        <w:t xml:space="preserve">time and </w:t>
-      </w:r>
-      <w:r>
-        <w:t>funding.</w:t>
-      </w:r>
-    </w:p>
-    <w:p/>
+        <w:t>Figure 2</w:t>
+      </w:r>
+    </w:p>
     <w:p>
       <w:r>
         <w:rPr>
           <w:noProof/>
         </w:rPr>
         <w:drawing>
-          <wp:inline distT="0" distB="0" distL="0" distR="0" wp14:anchorId="74845C36" wp14:editId="74B1EAFF">
+          <wp:inline distT="0" distB="0" distL="0" distR="0" wp14:anchorId="728BE255" wp14:editId="4042A5D5">
             <wp:extent cx="5486400" cy="3657600"/>
             <wp:effectExtent l="0" t="0" r="0" b="0"/>
             <wp:docPr id="2" name="Picture 2" descr="Staff:mgleason:DG_Wind:Graphics:urdb_curated_rate_coverage.png"/>
@@ -608,7 +587,7 @@
                     </pic:cNvPicPr>
                   </pic:nvPicPr>
                   <pic:blipFill>
-                    <a:blip r:embed="rId9">
+                    <a:blip r:embed="rId8">
                       <a:extLst>
                         <a:ext uri="{28A0092B-C50C-407E-A947-70E740481C1C}">
                           <a14:useLocalDpi xmlns:a14="http://schemas.microsoft.com/office/drawing/2010/main" val="0"/>
@@ -640,40 +619,358 @@
         </w:drawing>
       </w:r>
     </w:p>
-    <w:p>
-      <w:pPr>
+    <w:p/>
+    <w:p>
+      <w:r>
+        <w:t xml:space="preserve">It is notable that the URDB rates </w:t>
+      </w:r>
+      <w:r>
+        <w:t xml:space="preserve">extracted for use </w:t>
+      </w:r>
+      <w:r>
+        <w:t xml:space="preserve">in the </w:t>
+      </w:r>
+      <w:proofErr w:type="spellStart"/>
+      <w:r>
+        <w:t>dWind</w:t>
+      </w:r>
+      <w:proofErr w:type="spellEnd"/>
+      <w:r>
+        <w:t xml:space="preserve"> model represent only residentia</w:t>
+      </w:r>
+      <w:r>
+        <w:t>l and commercial sector rates</w:t>
+      </w:r>
+      <w:r>
+        <w:t xml:space="preserve">. </w:t>
+      </w:r>
+      <w:r>
+        <w:t>Although t</w:t>
+      </w:r>
+      <w:r>
+        <w:t xml:space="preserve">he </w:t>
+      </w:r>
+      <w:r>
+        <w:t>URDB includes</w:t>
+      </w:r>
+      <w:r>
+        <w:t xml:space="preserve"> industrial rates, these have not been included in the model at this time because the manual review effort that yielded the first set of rates used in the model was actually performed for a different NREL project. That project was focused on determining breakeven prices for solar </w:t>
+      </w:r>
+      <w:proofErr w:type="spellStart"/>
+      <w:r>
+        <w:t>photovoltaics</w:t>
+      </w:r>
+      <w:proofErr w:type="spellEnd"/>
+      <w:r>
+        <w:t xml:space="preserve"> (</w:t>
+      </w:r>
+      <w:commentRangeStart w:id="0"/>
+      <w:r>
+        <w:rPr>
+          <w:highlight w:val="yellow"/>
+        </w:rPr>
+        <w:t>Davidson et al., forthcoming</w:t>
+      </w:r>
+      <w:commentRangeEnd w:id="0"/>
+      <w:r>
+        <w:rPr>
+          <w:rStyle w:val="CommentReference"/>
+        </w:rPr>
+        <w:commentReference w:id="0"/>
+      </w:r>
+      <w:r>
+        <w:t xml:space="preserve">) for the commercial and residential sectors, and due to the labor-intensive effort of reviewing source tariff sheets, focused only on rates for those sectors. In compiling the second set of </w:t>
+      </w:r>
+      <w:r>
+        <w:t xml:space="preserve">singular </w:t>
+      </w:r>
+      <w:r>
+        <w:t xml:space="preserve">rates, we decided to continue to </w:t>
+      </w:r>
+      <w:r>
+        <w:t>limit our collection to</w:t>
+      </w:r>
+      <w:r>
+        <w:t xml:space="preserve"> residential and commercial rates for </w:t>
+      </w:r>
+      <w:r>
+        <w:t>consistency</w:t>
+      </w:r>
+      <w:r>
+        <w:t xml:space="preserve">. </w:t>
+      </w:r>
+      <w:r>
+        <w:t xml:space="preserve">Because industrial rates are not included in the </w:t>
+      </w:r>
+      <w:proofErr w:type="spellStart"/>
+      <w:r>
+        <w:t>dWind</w:t>
+      </w:r>
+      <w:proofErr w:type="spellEnd"/>
+      <w:r>
+        <w:t xml:space="preserve"> model, we use commercial rates to assess the economics of distributed wind for industrial customers. </w:t>
+      </w:r>
+      <w:r>
+        <w:t xml:space="preserve">In the future, it would be possible to incorporate industrial rates </w:t>
+      </w:r>
+      <w:r>
+        <w:t xml:space="preserve">from the URDB </w:t>
+      </w:r>
+      <w:r>
+        <w:t xml:space="preserve">into the </w:t>
+      </w:r>
+      <w:proofErr w:type="spellStart"/>
+      <w:r>
+        <w:t>dWind</w:t>
+      </w:r>
+      <w:proofErr w:type="spellEnd"/>
+      <w:r>
+        <w:t xml:space="preserve"> model, contingent on sufficient funding to perform the labor intensive review </w:t>
+      </w:r>
+      <w:r>
+        <w:t>needed to</w:t>
+      </w:r>
+      <w:r>
+        <w:t xml:space="preserve"> determine their applicability to different demand levels.</w:t>
+      </w:r>
+    </w:p>
+    <w:p/>
+    <w:p>
+      <w:r>
+        <w:t xml:space="preserve">It is also important to note that the utility rates extracted from the URDB for use in the </w:t>
+      </w:r>
+      <w:proofErr w:type="spellStart"/>
+      <w:r>
+        <w:t>dWind</w:t>
+      </w:r>
+      <w:proofErr w:type="spellEnd"/>
+      <w:r>
+        <w:t xml:space="preserve"> model represent a snapshot of real world rate structures, as of the time they were downloaded (December 2014). </w:t>
+      </w:r>
+      <w:r>
+        <w:t xml:space="preserve">Currently, we have no short-term plans to update the rates used within the model due to the time consuming nature of reviewing new rate structures and the computational complexity of integrating them into the model; however, future updates to the rates used in the model are possible given sufficient </w:t>
+      </w:r>
+      <w:r>
+        <w:t xml:space="preserve">time and </w:t>
+      </w:r>
+      <w:r>
+        <w:t>funding.</w:t>
+      </w:r>
+    </w:p>
+    <w:p/>
+    <w:p>
+      <w:pPr>
+        <w:keepNext/>
         <w:rPr>
           <w:b/>
         </w:rPr>
       </w:pPr>
-    </w:p>
-    <w:p>
-      <w:pPr>
+      <w:r>
         <w:rPr>
           <w:b/>
         </w:rPr>
-      </w:pPr>
-    </w:p>
-    <w:p>
-      <w:pPr>
+        <w:t xml:space="preserve">Selecting </w:t>
+      </w:r>
+      <w:r>
         <w:rPr>
           <w:b/>
         </w:rPr>
-      </w:pPr>
+        <w:t xml:space="preserve">Potential </w:t>
+      </w:r>
       <w:r>
         <w:rPr>
           <w:b/>
         </w:rPr>
-        <w:t xml:space="preserve">Backfilling and </w:t>
+        <w:t xml:space="preserve">Rates for </w:t>
       </w:r>
       <w:r>
         <w:rPr>
           <w:b/>
         </w:rPr>
-        <w:t>Selecting Rates for Customer Types</w:t>
-      </w:r>
-    </w:p>
-    <w:p/>
+        <w:t xml:space="preserve">Each </w:t>
+      </w:r>
+      <w:r>
+        <w:rPr>
+          <w:b/>
+        </w:rPr>
+        <w:t>Customer Type</w:t>
+      </w:r>
+    </w:p>
+    <w:p>
+      <w:pPr>
+        <w:keepNext/>
+      </w:pPr>
+      <w:r>
+        <w:t xml:space="preserve">During each model run, the </w:t>
+      </w:r>
+      <w:proofErr w:type="spellStart"/>
+      <w:r>
+        <w:t>dWind</w:t>
+      </w:r>
+      <w:proofErr w:type="spellEnd"/>
+      <w:r>
+        <w:t xml:space="preserve"> model dynamically assigns a set of potential rates to each customer type according to the customer location and nearby rates within the same state. For many customer locations, the set of potential rates are based solely on the set of rates for the customer sector and the encompassing utility territory. However, d</w:t>
+      </w:r>
+      <w:r>
+        <w:t>ue to the geographic gaps in rate coverage across</w:t>
+      </w:r>
+      <w:r>
+        <w:t xml:space="preserve"> the US shown in Figure 2, </w:t>
+      </w:r>
+      <w:r>
+        <w:t>several customer locations in the</w:t>
+      </w:r>
+      <w:r>
+        <w:t xml:space="preserve"> </w:t>
+      </w:r>
+      <w:proofErr w:type="spellStart"/>
+      <w:r>
+        <w:t>dWind</w:t>
+      </w:r>
+      <w:proofErr w:type="spellEnd"/>
+      <w:r>
+        <w:t xml:space="preserve"> model </w:t>
+      </w:r>
+      <w:r>
+        <w:t xml:space="preserve">are missing actual rates associated with their utility territory. </w:t>
+      </w:r>
+    </w:p>
+    <w:p>
+      <w:pPr>
+        <w:keepNext/>
+      </w:pPr>
+    </w:p>
+    <w:p>
+      <w:pPr>
+        <w:keepNext/>
+      </w:pPr>
+      <w:r>
+        <w:t xml:space="preserve">To allow modeling of the economics of distributed wind at these locations, the </w:t>
+      </w:r>
+      <w:proofErr w:type="spellStart"/>
+      <w:r>
+        <w:t>dWind</w:t>
+      </w:r>
+      <w:proofErr w:type="spellEnd"/>
+      <w:r>
+        <w:t xml:space="preserve"> model assigns a set of potential rates from nearby utility types according to a multi-step algorithm. First, the pool of potential rates is limited to the customer sector. Residential customers are limited to residential rates, while commercial and industrial customers are both limited to commercial rates due to the lack of industrial rates </w:t>
+      </w:r>
+      <w:r>
+        <w:t xml:space="preserve">extracted from the URDB. Next, </w:t>
+      </w:r>
+      <w:commentRangeStart w:id="1"/>
+      <w:r>
+        <w:t>because rates are typically governed by state regulations</w:t>
+      </w:r>
+      <w:commentRangeEnd w:id="1"/>
+      <w:r>
+        <w:rPr>
+          <w:rStyle w:val="CommentReference"/>
+        </w:rPr>
+        <w:commentReference w:id="1"/>
+      </w:r>
+      <w:r>
+        <w:t>, t</w:t>
+      </w:r>
+      <w:r>
+        <w:t xml:space="preserve">he set of potential rates for each customer location </w:t>
+      </w:r>
+      <w:r>
+        <w:t>is</w:t>
+      </w:r>
+      <w:r>
+        <w:t xml:space="preserve"> limited to the rates within the customer’s state.</w:t>
+      </w:r>
+      <w:r>
+        <w:t xml:space="preserve"> </w:t>
+      </w:r>
+      <w:proofErr w:type="spellStart"/>
+      <w:r>
+        <w:t>WIthi</w:t>
+      </w:r>
+      <w:proofErr w:type="spellEnd"/>
+      <w:r>
+        <w:t xml:space="preserve"> </w:t>
+      </w:r>
+    </w:p>
+    <w:p>
+      <w:pPr>
+        <w:keepNext/>
+      </w:pPr>
+    </w:p>
+    <w:p>
+      <w:pPr>
+        <w:keepNext/>
+      </w:pPr>
+      <w:r>
+        <w:t xml:space="preserve"> </w:t>
+      </w:r>
+      <w:r>
+        <w:t>Priority is given to rates within 50 miles and the sa</w:t>
+      </w:r>
+      <w:bookmarkStart w:id="2" w:name="_GoBack"/>
+      <w:bookmarkEnd w:id="2"/>
+      <w:r>
+        <w:t>me utility type (muni, coop, etc.), based on proximity</w:t>
+      </w:r>
+    </w:p>
+    <w:p>
+      <w:pPr>
+        <w:pStyle w:val="ListParagraph"/>
+        <w:numPr>
+          <w:ilvl w:val="3"/>
+          <w:numId w:val="1"/>
+        </w:numPr>
+      </w:pPr>
+      <w:r>
+        <w:t xml:space="preserve">why? Because for nearby utility territories, location based drivers for differences in rates (e.g., climate zone) are less likely, so it </w:t>
+      </w:r>
+      <w:r>
+        <w:t xml:space="preserve">seems like the bigger driver of costs would be the </w:t>
+      </w:r>
+      <w:r>
+        <w:t xml:space="preserve">utility </w:t>
+      </w:r>
+      <w:r>
+        <w:t xml:space="preserve">type </w:t>
+      </w:r>
+    </w:p>
+    <w:p>
+      <w:pPr>
+        <w:pStyle w:val="ListParagraph"/>
+        <w:numPr>
+          <w:ilvl w:val="2"/>
+          <w:numId w:val="1"/>
+        </w:numPr>
+      </w:pPr>
+      <w:r>
+        <w:t>If no matches under those constraints, priority is based on proximity</w:t>
+      </w:r>
+    </w:p>
+    <w:p>
+      <w:pPr>
+        <w:pStyle w:val="ListParagraph"/>
+        <w:numPr>
+          <w:ilvl w:val="3"/>
+          <w:numId w:val="1"/>
+        </w:numPr>
+      </w:pPr>
+      <w:r>
+        <w:t>farther distances, you may starting getting into different climate zones and therefore different rates, so pure proximity  seems more important</w:t>
+      </w:r>
+    </w:p>
+    <w:p>
+      <w:pPr>
+        <w:pStyle w:val="ListParagraph"/>
+        <w:numPr>
+          <w:ilvl w:val="1"/>
+          <w:numId w:val="1"/>
+        </w:numPr>
+      </w:pPr>
+      <w:r>
+        <w:t>For customer locations in utilities with rates, those rates will be selected</w:t>
+      </w:r>
+    </w:p>
     <w:p>
       <w:pPr>
         <w:pStyle w:val="ListParagraph"/>
@@ -683,7 +980,7 @@
         </w:numPr>
       </w:pPr>
       <w:r>
-        <w:t>Determining the set of potential rates for each customer location</w:t>
+        <w:t>Determining the applicable rate from the set of potential rates:</w:t>
       </w:r>
     </w:p>
     <w:p>
@@ -695,142 +992,8 @@
         </w:numPr>
       </w:pPr>
       <w:r>
-        <w:t>Believe it is limited to rates within the same state, then prioritized according to:</w:t>
-      </w:r>
-    </w:p>
-    <w:p>
-      <w:pPr>
-        <w:pStyle w:val="ListParagraph"/>
-        <w:numPr>
-          <w:ilvl w:val="2"/>
-          <w:numId w:val="1"/>
-        </w:numPr>
-      </w:pPr>
-      <w:r>
-        <w:t>Consider only rates within the same</w:t>
-      </w:r>
-      <w:r>
-        <w:t xml:space="preserve"> sector (for ind use com rates) and</w:t>
-      </w:r>
-      <w:r>
-        <w:t xml:space="preserve"> state</w:t>
-      </w:r>
-    </w:p>
-    <w:p>
-      <w:pPr>
-        <w:pStyle w:val="ListParagraph"/>
-        <w:numPr>
-          <w:ilvl w:val="3"/>
-          <w:numId w:val="1"/>
-        </w:numPr>
-      </w:pPr>
-      <w:r>
-        <w:t>Why state? Legal factors affecting rates</w:t>
-      </w:r>
-      <w:r>
-        <w:t xml:space="preserve"> are generally state level</w:t>
-      </w:r>
-    </w:p>
-    <w:p>
-      <w:pPr>
-        <w:pStyle w:val="ListParagraph"/>
-        <w:numPr>
-          <w:ilvl w:val="2"/>
-          <w:numId w:val="1"/>
-        </w:numPr>
-      </w:pPr>
-      <w:r>
-        <w:t>Priority is given to rates within 50 miles and the same utility type (muni, coop, etc.), based on proximity</w:t>
-      </w:r>
-    </w:p>
-    <w:p>
-      <w:pPr>
-        <w:pStyle w:val="ListParagraph"/>
-        <w:numPr>
-          <w:ilvl w:val="3"/>
-          <w:numId w:val="1"/>
-        </w:numPr>
-      </w:pPr>
-      <w:r>
-        <w:t xml:space="preserve">why? Because for nearby utility territories, location based drivers for differences in rates (e.g., climate zone) are less likely, so it </w:t>
-      </w:r>
-      <w:r>
-        <w:t xml:space="preserve">seems like the bigger driver of costs would be the </w:t>
-      </w:r>
-      <w:r>
-        <w:t xml:space="preserve">utility </w:t>
-      </w:r>
-      <w:r>
-        <w:t xml:space="preserve">type </w:t>
-      </w:r>
-    </w:p>
-    <w:p>
-      <w:pPr>
-        <w:pStyle w:val="ListParagraph"/>
-        <w:numPr>
-          <w:ilvl w:val="2"/>
-          <w:numId w:val="1"/>
-        </w:numPr>
-      </w:pPr>
-      <w:r>
-        <w:t>If no matches under those constraints, priority is based on proximity</w:t>
-      </w:r>
-    </w:p>
-    <w:p>
-      <w:pPr>
-        <w:pStyle w:val="ListParagraph"/>
-        <w:numPr>
-          <w:ilvl w:val="3"/>
-          <w:numId w:val="1"/>
-        </w:numPr>
-      </w:pPr>
-      <w:r>
-        <w:t>fart</w:t>
-      </w:r>
-      <w:r>
-        <w:t>h</w:t>
-      </w:r>
-      <w:r>
-        <w:t>er distances, you may starting getting into different climate zones and therefore different rates, so pure proximity  seems more important</w:t>
-      </w:r>
-    </w:p>
-    <w:p>
-      <w:pPr>
-        <w:pStyle w:val="ListParagraph"/>
-        <w:numPr>
-          <w:ilvl w:val="1"/>
-          <w:numId w:val="1"/>
-        </w:numPr>
-      </w:pPr>
-      <w:r>
-        <w:t>For customer locations in utilities with rates, those rates will be selected</w:t>
-      </w:r>
-    </w:p>
-    <w:p>
-      <w:pPr>
-        <w:pStyle w:val="ListParagraph"/>
-        <w:numPr>
-          <w:ilvl w:val="0"/>
-          <w:numId w:val="1"/>
-        </w:numPr>
-      </w:pPr>
-      <w:r>
-        <w:t>Determining the applicable rate from the set of potential rates:</w:t>
-      </w:r>
-    </w:p>
-    <w:p>
-      <w:pPr>
-        <w:pStyle w:val="ListParagraph"/>
-        <w:numPr>
-          <w:ilvl w:val="1"/>
-          <w:numId w:val="1"/>
-        </w:numPr>
-      </w:pPr>
-      <w:r>
         <w:t>Need to look at code for this but I believe it is determined first by demand min and max (where we have them), and secondly by user defined priorities for different rate types and a stochastic sampling method…</w:t>
       </w:r>
-      <w:bookmarkStart w:id="1" w:name="_GoBack"/>
-      <w:bookmarkEnd w:id="1"/>
     </w:p>
     <w:p/>
     <w:p/>
@@ -907,6 +1070,22 @@
       <w:pPr>
         <w:pStyle w:val="CommentText"/>
       </w:pPr>
+    </w:p>
+  </w:comment>
+  <w:comment w:id="1" w:author="Michael Gleason" w:date="2015-05-22T15:08:00Z" w:initials="MG">
+    <w:p>
+      <w:pPr>
+        <w:pStyle w:val="CommentText"/>
+      </w:pPr>
+      <w:r>
+        <w:rPr>
+          <w:rStyle w:val="CommentReference"/>
+        </w:rPr>
+        <w:annotationRef/>
+      </w:r>
+      <w:r>
+        <w:t>Can we get a reference?</w:t>
+      </w:r>
     </w:p>
   </w:comment>
 </w:comments>

</xml_diff>